<commit_message>
fix: correction des bugs suite à la migration, téléchargement de l'attesation de radiation
</commit_message>
<xml_diff>
--- a/packages/backend/src/ressources/courrier_radiation.docx
+++ b/packages/backend/src/ressources/courrier_radiation.docx
@@ -5,61 +5,52 @@
     <w:p>
       <w:pPr>
         <w:rPr>
-          <w:rFonts w:ascii="Calibri" w:hAnsi="Calibri" w:cs="Calibri"/>
-          <w:b/>
-          <w:bCs/>
-          <w:sz w:val="26"/>
-          <w:szCs w:val="26"/>
-        </w:rPr>
-      </w:pPr>
-      <w:r>
-        <w:rPr>
-          <w:rFonts w:ascii="Calibri" w:hAnsi="Calibri" w:cs="Calibri"/>
-          <w:b/>
-          <w:bCs/>
-          <w:sz w:val="26"/>
-          <w:szCs w:val="26"/>
-        </w:rPr>
-        <w:t>{RESPONSABLE_NOM} {RESPONSABLE_PRENOM}</w:t>
-      </w:r>
-      <w:r>
-        <w:rPr>
-          <w:rFonts w:ascii="Calibri" w:hAnsi="Calibri" w:cs="Calibri"/>
-          <w:b/>
-          <w:bCs/>
-          <w:sz w:val="26"/>
-          <w:szCs w:val="26"/>
+          <w:rFonts w:asciiTheme="minorHAnsi" w:hAnsiTheme="minorHAnsi" w:cstheme="minorHAnsi"/>
+          <w:b/>
+          <w:bCs/>
+          <w:sz w:val="22"/>
+          <w:szCs w:val="22"/>
+        </w:rPr>
+      </w:pPr>
+      <w:r>
+        <w:rPr>
+          <w:rFonts w:asciiTheme="minorHAnsi" w:hAnsiTheme="minorHAnsi" w:cstheme="minorHAnsi"/>
+          <w:b/>
+          <w:bCs/>
+          <w:sz w:val="22"/>
+          <w:szCs w:val="22"/>
+        </w:rPr>
+        <w:t>{USAGER_CIVILITE} {USAGER_NOM} {USAGER_PRENOM}</w:t>
+      </w:r>
+      <w:r>
+        <w:rPr>
+          <w:rFonts w:asciiTheme="minorHAnsi" w:hAnsiTheme="minorHAnsi" w:cstheme="minorHAnsi"/>
+          <w:b/>
+          <w:bCs/>
+          <w:sz w:val="22"/>
+          <w:szCs w:val="22"/>
         </w:rPr>
         <w:br/>
-      </w:r>
-      <w:r>
-        <w:rPr>
-          <w:rFonts w:ascii="Calibri" w:hAnsi="Calibri" w:cs="Calibri"/>
-          <w:b/>
-          <w:bCs/>
-          <w:sz w:val="26"/>
-          <w:szCs w:val="26"/>
-        </w:rPr>
         <w:t>{STRUCTURE_NOM}</w:t>
       </w:r>
     </w:p>
     <w:p>
       <w:pPr>
         <w:rPr>
-          <w:rFonts w:ascii="Calibri" w:hAnsi="Calibri" w:cs="Calibri"/>
-          <w:b/>
-          <w:bCs/>
-          <w:sz w:val="26"/>
-          <w:szCs w:val="26"/>
-        </w:rPr>
-      </w:pPr>
-      <w:r>
-        <w:rPr>
-          <w:rFonts w:ascii="Calibri" w:hAnsi="Calibri" w:cs="Calibri"/>
-          <w:b/>
-          <w:bCs/>
-          <w:sz w:val="26"/>
-          <w:szCs w:val="26"/>
+          <w:rFonts w:asciiTheme="minorHAnsi" w:hAnsiTheme="minorHAnsi" w:cstheme="minorHAnsi"/>
+          <w:b/>
+          <w:bCs/>
+          <w:sz w:val="22"/>
+          <w:szCs w:val="22"/>
+        </w:rPr>
+      </w:pPr>
+      <w:r>
+        <w:rPr>
+          <w:rFonts w:asciiTheme="minorHAnsi" w:hAnsiTheme="minorHAnsi" w:cstheme="minorHAnsi"/>
+          <w:b/>
+          <w:bCs/>
+          <w:sz w:val="22"/>
+          <w:szCs w:val="22"/>
         </w:rPr>
         <w:t>{STRUCTURE_ADRESSE}</w:t>
       </w:r>
@@ -67,20 +58,20 @@
     <w:p>
       <w:pPr>
         <w:rPr>
-          <w:rFonts w:ascii="Calibri" w:hAnsi="Calibri" w:cs="Calibri"/>
-          <w:b/>
-          <w:bCs/>
-          <w:sz w:val="26"/>
-          <w:szCs w:val="26"/>
-        </w:rPr>
-      </w:pPr>
-      <w:r>
-        <w:rPr>
-          <w:rFonts w:ascii="Calibri" w:hAnsi="Calibri" w:cs="Calibri"/>
-          <w:b/>
-          <w:bCs/>
-          <w:sz w:val="26"/>
-          <w:szCs w:val="26"/>
+          <w:rFonts w:asciiTheme="minorHAnsi" w:hAnsiTheme="minorHAnsi" w:cstheme="minorHAnsi"/>
+          <w:b/>
+          <w:bCs/>
+          <w:sz w:val="22"/>
+          <w:szCs w:val="22"/>
+        </w:rPr>
+      </w:pPr>
+      <w:r>
+        <w:rPr>
+          <w:rFonts w:asciiTheme="minorHAnsi" w:hAnsiTheme="minorHAnsi" w:cstheme="minorHAnsi"/>
+          <w:b/>
+          <w:bCs/>
+          <w:sz w:val="22"/>
+          <w:szCs w:val="22"/>
         </w:rPr>
         <w:t>{STRUCTURE_VILLE}, {STRUCTURE_CODE_POSTAL}</w:t>
       </w:r>
@@ -88,29 +79,9 @@
     <w:p>
       <w:pPr>
         <w:rPr>
-          <w:rFonts w:ascii="Calibri" w:hAnsi="Calibri" w:cs="Calibri"/>
-          <w:sz w:val="26"/>
-          <w:szCs w:val="26"/>
-        </w:rPr>
-      </w:pPr>
-    </w:p>
-    <w:p>
-      <w:pPr>
-        <w:rPr>
-          <w:rFonts w:ascii="Calibri" w:hAnsi="Calibri" w:cs="Calibri"/>
-          <w:sz w:val="26"/>
-          <w:szCs w:val="26"/>
-        </w:rPr>
-      </w:pPr>
-    </w:p>
-    <w:p>
-      <w:pPr>
-        <w:rPr>
-          <w:rFonts w:ascii="Calibri" w:hAnsi="Calibri" w:cs="Calibri"/>
-          <w:b/>
-          <w:bCs/>
-          <w:sz w:val="26"/>
-          <w:szCs w:val="26"/>
+          <w:rFonts w:asciiTheme="minorHAnsi" w:hAnsiTheme="minorHAnsi" w:cstheme="minorHAnsi"/>
+          <w:sz w:val="22"/>
+          <w:szCs w:val="22"/>
         </w:rPr>
       </w:pPr>
     </w:p>
@@ -118,255 +89,273 @@
       <w:pPr>
         <w:jc w:val="right"/>
         <w:rPr>
-          <w:rFonts w:ascii="Calibri" w:hAnsi="Calibri" w:cs="Calibri"/>
-          <w:b/>
-          <w:bCs/>
-          <w:sz w:val="26"/>
-          <w:szCs w:val="26"/>
-        </w:rPr>
-      </w:pPr>
-      <w:r>
-        <w:rPr>
-          <w:rFonts w:ascii="Calibri" w:hAnsi="Calibri" w:cs="Calibri"/>
-          <w:b/>
-          <w:bCs/>
-          <w:sz w:val="26"/>
-          <w:szCs w:val="26"/>
-        </w:rPr>
-        <w:t xml:space="preserve">À </w:t>
-      </w:r>
-      <w:r>
-        <w:rPr>
-          <w:rFonts w:ascii="Calibri" w:hAnsi="Calibri" w:cs="Calibri"/>
-          <w:b/>
-          <w:bCs/>
-          <w:sz w:val="26"/>
-          <w:szCs w:val="26"/>
-        </w:rPr>
-        <w:t>{STRUCTURE_VILLE}, le {DATE_JOUR_LONG},</w:t>
-      </w:r>
-    </w:p>
-    <w:p>
-      <w:pPr>
-        <w:rPr>
-          <w:rFonts w:ascii="Calibri" w:hAnsi="Calibri" w:cs="Calibri"/>
-          <w:sz w:val="26"/>
-          <w:szCs w:val="26"/>
-        </w:rPr>
-      </w:pPr>
-    </w:p>
-    <w:p>
-      <w:pPr>
-        <w:rPr>
-          <w:rFonts w:ascii="Calibri" w:hAnsi="Calibri" w:cs="Calibri"/>
-          <w:sz w:val="26"/>
-          <w:szCs w:val="26"/>
-        </w:rPr>
-      </w:pPr>
-    </w:p>
-    <w:p>
-      <w:pPr>
-        <w:rPr>
-          <w:rFonts w:ascii="Calibri" w:hAnsi="Calibri" w:cs="Calibri"/>
-          <w:b/>
-          <w:bCs/>
-          <w:sz w:val="26"/>
-          <w:szCs w:val="26"/>
-        </w:rPr>
-      </w:pPr>
-      <w:r>
-        <w:rPr>
-          <w:rFonts w:ascii="Calibri" w:hAnsi="Calibri" w:cs="Calibri"/>
-          <w:b/>
-          <w:bCs/>
-          <w:sz w:val="26"/>
-          <w:szCs w:val="26"/>
-        </w:rPr>
-        <w:t>Object : Résiliation de l’élection de domicile</w:t>
-      </w:r>
-    </w:p>
-    <w:p>
-      <w:pPr>
-        <w:rPr>
-          <w:rFonts w:ascii="Calibri" w:hAnsi="Calibri" w:cs="Calibri"/>
-          <w:b/>
-          <w:bCs/>
-          <w:sz w:val="26"/>
-          <w:szCs w:val="26"/>
-        </w:rPr>
-      </w:pPr>
-    </w:p>
-    <w:p>
-      <w:pPr>
-        <w:rPr>
-          <w:rFonts w:ascii="Calibri" w:hAnsi="Calibri" w:cs="Calibri"/>
-          <w:sz w:val="26"/>
-          <w:szCs w:val="26"/>
-        </w:rPr>
-      </w:pPr>
-      <w:r>
-        <w:rPr>
-          <w:rFonts w:ascii="Calibri" w:hAnsi="Calibri" w:cs="Calibri"/>
-          <w:sz w:val="26"/>
-          <w:szCs w:val="26"/>
+          <w:rFonts w:asciiTheme="minorHAnsi" w:hAnsiTheme="minorHAnsi" w:cstheme="minorHAnsi"/>
+          <w:b/>
+          <w:bCs/>
+          <w:sz w:val="22"/>
+          <w:szCs w:val="22"/>
+        </w:rPr>
+      </w:pPr>
+    </w:p>
+    <w:p>
+      <w:pPr>
+        <w:ind w:left="2410"/>
+        <w:jc w:val="right"/>
+        <w:rPr>
+          <w:rFonts w:asciiTheme="minorHAnsi" w:hAnsiTheme="minorHAnsi" w:cstheme="minorHAnsi"/>
+          <w:b/>
+          <w:bCs/>
+          <w:sz w:val="22"/>
+          <w:szCs w:val="22"/>
+        </w:rPr>
+      </w:pPr>
+      <w:r>
+        <w:rPr>
+          <w:rFonts w:asciiTheme="minorHAnsi" w:hAnsiTheme="minorHAnsi" w:cstheme="minorHAnsi"/>
+          <w:b/>
+          <w:bCs/>
+          <w:sz w:val="22"/>
+          <w:szCs w:val="22"/>
+        </w:rPr>
+        <w:t>À {STRUCTURE_VILLE}, le {DATE_JOUR_LONG},</w:t>
+      </w:r>
+      <w:r>
+        <w:rPr>
+          <w:rFonts w:asciiTheme="minorHAnsi" w:hAnsiTheme="minorHAnsi" w:cstheme="minorHAnsi"/>
+          <w:b/>
+          <w:bCs/>
+          <w:sz w:val="22"/>
+          <w:szCs w:val="22"/>
+        </w:rPr>
+        <w:t xml:space="preserve"> </w:t>
+      </w:r>
+    </w:p>
+    <w:p>
+      <w:pPr>
+        <w:rPr>
+          <w:rFonts w:asciiTheme="minorHAnsi" w:hAnsiTheme="minorHAnsi" w:cstheme="minorHAnsi"/>
+          <w:sz w:val="22"/>
+          <w:szCs w:val="22"/>
+        </w:rPr>
+      </w:pPr>
+    </w:p>
+    <w:p>
+      <w:pPr>
+        <w:rPr>
+          <w:rFonts w:asciiTheme="minorHAnsi" w:hAnsiTheme="minorHAnsi" w:cstheme="minorHAnsi"/>
+          <w:sz w:val="22"/>
+          <w:szCs w:val="22"/>
+        </w:rPr>
+      </w:pPr>
+    </w:p>
+    <w:p>
+      <w:pPr>
+        <w:rPr>
+          <w:rFonts w:asciiTheme="minorHAnsi" w:hAnsiTheme="minorHAnsi" w:cstheme="minorHAnsi"/>
+          <w:b/>
+          <w:bCs/>
+          <w:sz w:val="22"/>
+          <w:szCs w:val="22"/>
+        </w:rPr>
+      </w:pPr>
+      <w:r>
+        <w:rPr>
+          <w:rFonts w:asciiTheme="minorHAnsi" w:hAnsiTheme="minorHAnsi" w:cstheme="minorHAnsi"/>
+          <w:b/>
+          <w:bCs/>
+          <w:sz w:val="22"/>
+          <w:szCs w:val="22"/>
+        </w:rPr>
+        <w:t>Objet : Résiliation de l’élection de domicile</w:t>
+      </w:r>
+    </w:p>
+    <w:p>
+      <w:pPr>
+        <w:rPr>
+          <w:rFonts w:asciiTheme="minorHAnsi" w:hAnsiTheme="minorHAnsi" w:cstheme="minorHAnsi"/>
+          <w:b/>
+          <w:bCs/>
+          <w:sz w:val="22"/>
+          <w:szCs w:val="22"/>
+        </w:rPr>
+      </w:pPr>
+    </w:p>
+    <w:p>
+      <w:pPr>
+        <w:rPr>
+          <w:rFonts w:asciiTheme="minorHAnsi" w:hAnsiTheme="minorHAnsi" w:cstheme="minorHAnsi"/>
+          <w:b/>
+          <w:bCs/>
+          <w:sz w:val="22"/>
+          <w:szCs w:val="22"/>
+        </w:rPr>
+      </w:pPr>
+    </w:p>
+    <w:p>
+      <w:pPr>
+        <w:rPr>
+          <w:rFonts w:asciiTheme="minorHAnsi" w:hAnsiTheme="minorHAnsi" w:cstheme="minorHAnsi"/>
+          <w:sz w:val="22"/>
+          <w:szCs w:val="22"/>
+        </w:rPr>
+      </w:pPr>
+      <w:r>
+        <w:rPr>
+          <w:rFonts w:asciiTheme="minorHAnsi" w:hAnsiTheme="minorHAnsi" w:cstheme="minorHAnsi"/>
+          <w:sz w:val="22"/>
+          <w:szCs w:val="22"/>
         </w:rPr>
         <w:t>{USAGER_CIVILITE}</w:t>
       </w:r>
       <w:r>
         <w:rPr>
-          <w:rFonts w:ascii="Calibri" w:hAnsi="Calibri" w:cs="Calibri"/>
+          <w:rFonts w:asciiTheme="minorHAnsi" w:hAnsiTheme="minorHAnsi" w:cstheme="minorHAnsi"/>
           <w:color w:val="212529"/>
-          <w:sz w:val="26"/>
-          <w:szCs w:val="26"/>
+          <w:sz w:val="22"/>
+          <w:szCs w:val="22"/>
           <w:shd w:val="clear" w:color="auto" w:fill="FFFFFF"/>
         </w:rPr>
         <w:t>,</w:t>
       </w:r>
       <w:r>
         <w:rPr>
-          <w:rFonts w:ascii="Calibri" w:hAnsi="Calibri" w:cs="Calibri"/>
+          <w:rFonts w:asciiTheme="minorHAnsi" w:hAnsiTheme="minorHAnsi" w:cstheme="minorHAnsi"/>
           <w:color w:val="212529"/>
-          <w:sz w:val="26"/>
-          <w:szCs w:val="26"/>
+          <w:sz w:val="22"/>
+          <w:szCs w:val="22"/>
         </w:rPr>
         <w:br/>
       </w:r>
     </w:p>
     <w:p>
       <w:pPr>
-        <w:rPr>
-          <w:rFonts w:ascii="Calibri" w:hAnsi="Calibri" w:cs="Calibri"/>
-          <w:b/>
-          <w:bCs/>
-          <w:sz w:val="26"/>
-          <w:szCs w:val="26"/>
-        </w:rPr>
-      </w:pPr>
-      <w:r>
-        <w:rPr>
-          <w:rFonts w:ascii="Calibri" w:hAnsi="Calibri" w:cs="Calibri"/>
+        <w:jc w:val="both"/>
+        <w:rPr>
+          <w:rFonts w:asciiTheme="minorHAnsi" w:hAnsiTheme="minorHAnsi" w:cstheme="minorHAnsi"/>
+          <w:sz w:val="22"/>
+          <w:szCs w:val="22"/>
+        </w:rPr>
+      </w:pPr>
+      <w:r>
+        <w:rPr>
+          <w:rFonts w:asciiTheme="minorHAnsi" w:hAnsiTheme="minorHAnsi" w:cstheme="minorHAnsi"/>
           <w:color w:val="212529"/>
-          <w:sz w:val="26"/>
-          <w:szCs w:val="26"/>
-        </w:rPr>
-        <w:t>Conformément aux dispositions des articles L. 264-1 et suivants et D.264-1 et suivants du code de l’action sociale et des familles relatifs à la domiciliation des personnes sans domicile, vous bénéficiez d’une élection de domicile </w:t>
-      </w:r>
-      <w:r>
-        <w:rPr>
-          <w:rFonts w:ascii="Calibri" w:hAnsi="Calibri" w:cs="Calibri"/>
+          <w:sz w:val="22"/>
+          <w:szCs w:val="22"/>
+        </w:rPr>
+        <w:t xml:space="preserve">Conformément aux dispositions des articles L. 264-1 et suivants et D.264-1 et suivants du code de l’action sociale et des familles relatifs à la domiciliation des personnes sans domicile stable, une élection de domicile </w:t>
+      </w:r>
+      <w:r>
+        <w:rPr>
+          <w:rFonts w:asciiTheme="minorHAnsi" w:hAnsiTheme="minorHAnsi" w:cstheme="minorHAnsi"/>
           <w:color w:val="212529"/>
-          <w:sz w:val="26"/>
-          <w:szCs w:val="26"/>
-        </w:rPr>
-        <w:t xml:space="preserve">au sein de </w:t>
-      </w:r>
-      <w:r>
-        <w:rPr>
-          <w:rFonts w:ascii="Calibri" w:hAnsi="Calibri" w:cs="Calibri"/>
-          <w:b/>
-          <w:bCs/>
-          <w:sz w:val="26"/>
-          <w:szCs w:val="26"/>
-        </w:rPr>
-        <w:t>{STRUCTURE_NOM}</w:t>
-      </w:r>
-      <w:r>
-        <w:rPr>
-          <w:rFonts w:ascii="Calibri" w:hAnsi="Calibri" w:cs="Calibri"/>
-          <w:b/>
-          <w:bCs/>
-          <w:sz w:val="26"/>
-          <w:szCs w:val="26"/>
-        </w:rPr>
-        <w:t xml:space="preserve">, situé à l’adresse </w:t>
-      </w:r>
-      <w:r>
-        <w:rPr>
-          <w:rFonts w:ascii="Calibri" w:hAnsi="Calibri" w:cs="Calibri"/>
-          <w:b/>
-          <w:bCs/>
-          <w:sz w:val="26"/>
-          <w:szCs w:val="26"/>
-        </w:rPr>
-        <w:t>{STRUCTURE_ADRESSE}</w:t>
-      </w:r>
-      <w:r>
-        <w:rPr>
-          <w:rFonts w:ascii="Calibri" w:hAnsi="Calibri" w:cs="Calibri"/>
-          <w:b/>
-          <w:bCs/>
-          <w:sz w:val="26"/>
-          <w:szCs w:val="26"/>
-        </w:rPr>
-        <w:t xml:space="preserve"> </w:t>
-      </w:r>
-    </w:p>
-    <w:p>
-      <w:pPr>
-        <w:rPr>
-          <w:rFonts w:ascii="Calibri" w:hAnsi="Calibri" w:cs="Calibri"/>
-          <w:b/>
-          <w:bCs/>
-          <w:sz w:val="26"/>
-          <w:szCs w:val="26"/>
-        </w:rPr>
-      </w:pPr>
-    </w:p>
-    <w:p>
-      <w:pPr>
-        <w:rPr>
-          <w:rFonts w:ascii="Calibri" w:hAnsi="Calibri" w:cs="Calibri"/>
+          <w:sz w:val="22"/>
+          <w:szCs w:val="22"/>
+        </w:rPr>
+        <w:t xml:space="preserve">vous a été accordée par la structure </w:t>
+      </w:r>
+      <w:r>
+        <w:rPr>
+          <w:rFonts w:asciiTheme="minorHAnsi" w:hAnsiTheme="minorHAnsi" w:cstheme="minorHAnsi"/>
+          <w:sz w:val="22"/>
+          <w:szCs w:val="22"/>
+        </w:rPr>
+        <w:t>{STRUCTURE_NOM}, située à l’adresse {STRUCTURE_ADRESSE} {STRUCTURE_VILLE}, {STRUCTURE_CODE_POSTAL} pour une durée d’un an à compter du {DATE_DEBUT_DO</w:t>
+      </w:r>
+      <w:r>
+        <w:rPr>
+          <w:rFonts w:asciiTheme="minorHAnsi" w:hAnsiTheme="minorHAnsi" w:cstheme="minorHAnsi"/>
+          <w:sz w:val="22"/>
+          <w:szCs w:val="22"/>
+        </w:rPr>
+        <w:t>M</w:t>
+      </w:r>
+      <w:r>
+        <w:rPr>
+          <w:rFonts w:asciiTheme="minorHAnsi" w:hAnsiTheme="minorHAnsi" w:cstheme="minorHAnsi"/>
+          <w:sz w:val="22"/>
+          <w:szCs w:val="22"/>
+        </w:rPr>
+        <w:t>}</w:t>
+      </w:r>
+    </w:p>
+    <w:p>
+      <w:pPr>
+        <w:jc w:val="both"/>
+        <w:rPr>
+          <w:rFonts w:asciiTheme="minorHAnsi" w:hAnsiTheme="minorHAnsi" w:cstheme="minorHAnsi"/>
+          <w:sz w:val="22"/>
+          <w:szCs w:val="22"/>
+        </w:rPr>
+      </w:pPr>
+    </w:p>
+    <w:p>
+      <w:pPr>
+        <w:jc w:val="both"/>
+        <w:rPr>
+          <w:rFonts w:asciiTheme="minorHAnsi" w:hAnsiTheme="minorHAnsi" w:cstheme="minorHAnsi"/>
+          <w:b/>
+          <w:bCs/>
+          <w:sz w:val="22"/>
+          <w:szCs w:val="22"/>
+        </w:rPr>
+      </w:pPr>
+    </w:p>
+    <w:p>
+      <w:pPr>
+        <w:tabs>
+          <w:tab w:val="left" w:pos="360"/>
+        </w:tabs>
+        <w:jc w:val="both"/>
+        <w:rPr>
+          <w:rFonts w:asciiTheme="minorHAnsi" w:hAnsiTheme="minorHAnsi" w:cstheme="minorHAnsi"/>
+          <w:sz w:val="22"/>
+          <w:szCs w:val="22"/>
+        </w:rPr>
+      </w:pPr>
+      <w:r>
+        <w:rPr>
+          <w:rFonts w:asciiTheme="minorHAnsi" w:hAnsiTheme="minorHAnsi" w:cstheme="minorHAnsi"/>
+          <w:sz w:val="22"/>
+          <w:szCs w:val="22"/>
+        </w:rPr>
+        <w:t xml:space="preserve">Toutefois, conformément aux dispositions légales, la structure </w:t>
+      </w:r>
+      <w:r>
+        <w:rPr>
+          <w:rFonts w:asciiTheme="minorHAnsi" w:hAnsiTheme="minorHAnsi" w:cstheme="minorHAnsi"/>
           <w:color w:val="212529"/>
-          <w:sz w:val="26"/>
-          <w:szCs w:val="26"/>
-          <w:shd w:val="clear" w:color="auto" w:fill="FFFFFF"/>
-        </w:rPr>
-      </w:pPr>
-      <w:r>
-        <w:rPr>
-          <w:rFonts w:ascii="Calibri" w:hAnsi="Calibri" w:cs="Calibri"/>
+          <w:sz w:val="22"/>
+          <w:szCs w:val="22"/>
+        </w:rPr>
+        <w:t xml:space="preserve">met fin à </w:t>
+      </w:r>
+      <w:r>
+        <w:rPr>
+          <w:rFonts w:asciiTheme="minorHAnsi" w:hAnsiTheme="minorHAnsi" w:cstheme="minorHAnsi"/>
           <w:color w:val="212529"/>
-          <w:sz w:val="26"/>
-          <w:szCs w:val="26"/>
-          <w:shd w:val="clear" w:color="auto" w:fill="FFFFFF"/>
-        </w:rPr>
-        <w:t>Je</w:t>
-      </w:r>
-      <w:r>
-        <w:rPr>
-          <w:rFonts w:ascii="Calibri" w:hAnsi="Calibri" w:cs="Calibri"/>
+          <w:sz w:val="22"/>
+          <w:szCs w:val="22"/>
+        </w:rPr>
+        <w:t>votre é</w:t>
+      </w:r>
+      <w:r>
+        <w:rPr>
+          <w:rFonts w:asciiTheme="minorHAnsi" w:hAnsiTheme="minorHAnsi" w:cstheme="minorHAnsi"/>
           <w:color w:val="212529"/>
-          <w:sz w:val="26"/>
-          <w:szCs w:val="26"/>
-          <w:shd w:val="clear" w:color="auto" w:fill="FFFFFF"/>
-        </w:rPr>
-        <w:t xml:space="preserve"> porte à votre connaissance que je fais procéder à la fin de votre domiciliation auprès </w:t>
-      </w:r>
-      <w:r>
-        <w:rPr>
-          <w:rFonts w:ascii="Calibri" w:hAnsi="Calibri" w:cs="Calibri"/>
-          <w:color w:val="212529"/>
-          <w:sz w:val="26"/>
-          <w:szCs w:val="26"/>
-          <w:shd w:val="clear" w:color="auto" w:fill="FFFFFF"/>
-        </w:rPr>
-        <w:t>de notre structure</w:t>
-      </w:r>
-      <w:r>
-        <w:rPr>
-          <w:rFonts w:ascii="Calibri" w:hAnsi="Calibri" w:cs="Calibri"/>
-          <w:color w:val="212529"/>
-          <w:sz w:val="26"/>
-          <w:szCs w:val="26"/>
-          <w:shd w:val="clear" w:color="auto" w:fill="FFFFFF"/>
-        </w:rPr>
-        <w:t xml:space="preserve"> pour la raison suivante :</w:t>
-      </w:r>
-    </w:p>
-    <w:p>
-      <w:pPr>
-        <w:rPr>
-          <w:rFonts w:ascii="Calibri" w:hAnsi="Calibri" w:cs="Calibri"/>
+          <w:sz w:val="22"/>
+          <w:szCs w:val="22"/>
+        </w:rPr>
+        <w:t xml:space="preserve">lection de domicile à compter de ce jour pour la raison suivante : </w:t>
+      </w:r>
+    </w:p>
+    <w:p>
+      <w:pPr>
+        <w:jc w:val="both"/>
+        <w:rPr>
+          <w:rFonts w:asciiTheme="minorHAnsi" w:hAnsiTheme="minorHAnsi" w:cstheme="minorHAnsi"/>
+          <w:sz w:val="22"/>
+          <w:szCs w:val="22"/>
         </w:rPr>
       </w:pPr>
     </w:p>
@@ -375,249 +364,342 @@
         <w:pStyle w:val="NormalWeb"/>
         <w:shd w:val="clear" w:color="auto" w:fill="FFFFFF"/>
         <w:spacing w:before="0" w:beforeAutospacing="0"/>
-        <w:rPr>
-          <w:rFonts w:ascii="Calibri" w:hAnsi="Calibri" w:cs="Calibri"/>
+        <w:jc w:val="center"/>
+        <w:rPr>
+          <w:rFonts w:asciiTheme="minorHAnsi" w:hAnsiTheme="minorHAnsi" w:cstheme="minorHAnsi"/>
           <w:b/>
           <w:bCs/>
           <w:color w:val="212529"/>
-          <w:sz w:val="26"/>
-          <w:szCs w:val="26"/>
-        </w:rPr>
-      </w:pPr>
-      <w:r>
-        <w:rPr>
-          <w:rFonts w:ascii="Calibri" w:hAnsi="Calibri" w:cs="Calibri"/>
+          <w:sz w:val="22"/>
+          <w:szCs w:val="22"/>
+        </w:rPr>
+      </w:pPr>
+      <w:r>
+        <w:rPr>
+          <w:rFonts w:asciiTheme="minorHAnsi" w:hAnsiTheme="minorHAnsi" w:cstheme="minorHAnsi"/>
           <w:b/>
           <w:bCs/>
           <w:color w:val="212529"/>
-          <w:sz w:val="26"/>
-          <w:szCs w:val="26"/>
+          <w:sz w:val="22"/>
+          <w:szCs w:val="22"/>
         </w:rPr>
         <w:t>{MOTIF_RADIATION}</w:t>
       </w:r>
+    </w:p>
+    <w:p>
+      <w:pPr>
+        <w:tabs>
+          <w:tab w:val="left" w:pos="360"/>
+        </w:tabs>
+        <w:jc w:val="both"/>
+        <w:rPr>
+          <w:rFonts w:asciiTheme="minorHAnsi" w:hAnsiTheme="minorHAnsi" w:cstheme="minorHAnsi"/>
+          <w:sz w:val="22"/>
+          <w:szCs w:val="22"/>
+        </w:rPr>
+      </w:pPr>
+      <w:r>
+        <w:rPr>
+          <w:rFonts w:asciiTheme="minorHAnsi" w:hAnsiTheme="minorHAnsi" w:cstheme="minorHAnsi"/>
+          <w:sz w:val="22"/>
+          <w:szCs w:val="22"/>
+        </w:rPr>
+        <w:t xml:space="preserve">Afin de vous permettre d’effectuer les démarches administratives liées à un changement d’adresse, la structure conservera votre courrier pendant un délai déterminé par la structure dans son règlement intérieur. </w:t>
+      </w:r>
+      <w:r>
+        <w:rPr>
+          <w:rFonts w:ascii="Arial" w:hAnsi="Arial" w:cs="Arial"/>
+          <w:color w:val="3D3C40"/>
+          <w:sz w:val="20"/>
+          <w:szCs w:val="20"/>
+        </w:rPr>
+        <w:t>À</w:t>
+      </w:r>
+      <w:r>
+        <w:rPr>
+          <w:rFonts w:asciiTheme="minorHAnsi" w:hAnsiTheme="minorHAnsi" w:cstheme="minorHAnsi"/>
+          <w:sz w:val="20"/>
+          <w:szCs w:val="20"/>
+        </w:rPr>
+        <w:t xml:space="preserve"> </w:t>
+      </w:r>
+      <w:r>
+        <w:rPr>
+          <w:rFonts w:asciiTheme="minorHAnsi" w:hAnsiTheme="minorHAnsi" w:cstheme="minorHAnsi"/>
+          <w:sz w:val="22"/>
+          <w:szCs w:val="22"/>
+        </w:rPr>
+        <w:t>l’issue de cette période, votre courrier sera restitué aux services de La Poste avec la mention « Pli non distribuable ».</w:t>
+      </w:r>
+    </w:p>
+    <w:p>
+      <w:pPr>
+        <w:tabs>
+          <w:tab w:val="left" w:pos="360"/>
+        </w:tabs>
+        <w:jc w:val="both"/>
+        <w:rPr>
+          <w:rFonts w:asciiTheme="minorHAnsi" w:hAnsiTheme="minorHAnsi" w:cstheme="minorHAnsi"/>
+          <w:sz w:val="22"/>
+          <w:szCs w:val="22"/>
+        </w:rPr>
+      </w:pPr>
+    </w:p>
+    <w:p>
+      <w:pPr>
+        <w:tabs>
+          <w:tab w:val="left" w:pos="360"/>
+        </w:tabs>
+        <w:jc w:val="both"/>
+        <w:rPr>
+          <w:rFonts w:asciiTheme="minorHAnsi" w:hAnsiTheme="minorHAnsi" w:cstheme="minorHAnsi"/>
+          <w:sz w:val="22"/>
+          <w:szCs w:val="22"/>
+        </w:rPr>
+      </w:pPr>
+      <w:r>
+        <w:rPr>
+          <w:rFonts w:asciiTheme="minorHAnsi" w:hAnsiTheme="minorHAnsi" w:cstheme="minorHAnsi"/>
+          <w:sz w:val="22"/>
+          <w:szCs w:val="22"/>
+        </w:rPr>
+        <w:t xml:space="preserve">Nous vous informons que vous pouvez présenter un recours gracieux à l’encontre de cette décision dans les deux mois de sa notification, en adressant votre demande </w:t>
+      </w:r>
+      <w:r>
+        <w:rPr>
+          <w:rFonts w:asciiTheme="minorHAnsi" w:hAnsiTheme="minorHAnsi" w:cstheme="minorHAnsi"/>
+          <w:sz w:val="22"/>
+          <w:szCs w:val="22"/>
+        </w:rPr>
+        <w:t>à l’adresse suivante</w:t>
+      </w:r>
+      <w:r>
+        <w:rPr>
+          <w:rFonts w:asciiTheme="minorHAnsi" w:hAnsiTheme="minorHAnsi" w:cstheme="minorHAnsi"/>
+          <w:sz w:val="22"/>
+          <w:szCs w:val="22"/>
+        </w:rPr>
+        <w:t> :</w:t>
+      </w:r>
+    </w:p>
+    <w:p>
+      <w:pPr>
+        <w:tabs>
+          <w:tab w:val="left" w:pos="360"/>
+        </w:tabs>
+        <w:jc w:val="both"/>
+        <w:rPr>
+          <w:rFonts w:ascii="Candara" w:hAnsi="Candara"/>
+          <w:sz w:val="20"/>
+        </w:rPr>
+      </w:pPr>
+    </w:p>
+    <w:p>
+      <w:pPr>
+        <w:jc w:val="center"/>
+        <w:rPr>
+          <w:rFonts w:asciiTheme="minorHAnsi" w:hAnsiTheme="minorHAnsi" w:cstheme="minorHAnsi"/>
+          <w:b/>
+          <w:bCs/>
+          <w:sz w:val="22"/>
+          <w:szCs w:val="22"/>
+        </w:rPr>
+      </w:pPr>
+      <w:r>
+        <w:rPr>
+          <w:rFonts w:asciiTheme="minorHAnsi" w:hAnsiTheme="minorHAnsi" w:cstheme="minorHAnsi"/>
+          <w:b/>
+          <w:bCs/>
+          <w:sz w:val="22"/>
+          <w:szCs w:val="22"/>
+        </w:rPr>
+        <w:t>{RESPONSABLE_NOM} {RESPONSABLE_PRENOM}</w:t>
+      </w:r>
+    </w:p>
+    <w:p>
+      <w:pPr>
+        <w:jc w:val="center"/>
+        <w:rPr>
+          <w:rFonts w:asciiTheme="minorHAnsi" w:hAnsiTheme="minorHAnsi" w:cstheme="minorHAnsi"/>
+          <w:b/>
+          <w:bCs/>
+          <w:sz w:val="22"/>
+          <w:szCs w:val="22"/>
+        </w:rPr>
+      </w:pPr>
+      <w:r>
+        <w:rPr>
+          <w:rFonts w:asciiTheme="minorHAnsi" w:hAnsiTheme="minorHAnsi" w:cstheme="minorHAnsi"/>
+          <w:b/>
+          <w:bCs/>
+          <w:sz w:val="22"/>
+          <w:szCs w:val="22"/>
+        </w:rPr>
+        <w:t>{RESPONSABLE_FONCTION}</w:t>
+      </w:r>
+    </w:p>
+    <w:p>
+      <w:pPr>
+        <w:jc w:val="center"/>
+        <w:rPr>
+          <w:rFonts w:asciiTheme="minorHAnsi" w:hAnsiTheme="minorHAnsi" w:cstheme="minorHAnsi"/>
+          <w:b/>
+          <w:bCs/>
+          <w:sz w:val="22"/>
+          <w:szCs w:val="22"/>
+        </w:rPr>
+      </w:pPr>
+      <w:r>
+        <w:rPr>
+          <w:rFonts w:asciiTheme="minorHAnsi" w:hAnsiTheme="minorHAnsi" w:cstheme="minorHAnsi"/>
+          <w:b/>
+          <w:bCs/>
+          <w:sz w:val="22"/>
+          <w:szCs w:val="22"/>
+        </w:rPr>
+        <w:t>{STRUCTURE_NOM}</w:t>
+      </w:r>
+    </w:p>
+    <w:p>
+      <w:pPr>
+        <w:jc w:val="center"/>
+        <w:rPr>
+          <w:rFonts w:asciiTheme="minorHAnsi" w:hAnsiTheme="minorHAnsi" w:cstheme="minorHAnsi"/>
+          <w:b/>
+          <w:bCs/>
+          <w:sz w:val="22"/>
+          <w:szCs w:val="22"/>
+        </w:rPr>
+      </w:pPr>
+      <w:r>
+        <w:rPr>
+          <w:rFonts w:asciiTheme="minorHAnsi" w:hAnsiTheme="minorHAnsi" w:cstheme="minorHAnsi"/>
+          <w:b/>
+          <w:bCs/>
+          <w:sz w:val="22"/>
+          <w:szCs w:val="22"/>
+        </w:rPr>
+        <w:t>{STRUCTURE_ADRESSE}</w:t>
+      </w:r>
+    </w:p>
+    <w:p>
+      <w:pPr>
+        <w:jc w:val="center"/>
+        <w:rPr>
+          <w:rFonts w:asciiTheme="minorHAnsi" w:hAnsiTheme="minorHAnsi" w:cstheme="minorHAnsi"/>
+          <w:b/>
+          <w:bCs/>
+          <w:sz w:val="22"/>
+          <w:szCs w:val="22"/>
+        </w:rPr>
+      </w:pPr>
+      <w:r>
+        <w:rPr>
+          <w:rFonts w:asciiTheme="minorHAnsi" w:hAnsiTheme="minorHAnsi" w:cstheme="minorHAnsi"/>
+          <w:b/>
+          <w:bCs/>
+          <w:sz w:val="22"/>
+          <w:szCs w:val="22"/>
+        </w:rPr>
+        <w:t>{STRUCTURE_VILLE}, {STRUCTURE_CODE_POSTAL}</w:t>
+      </w:r>
+    </w:p>
+    <w:p>
+      <w:pPr>
+        <w:tabs>
+          <w:tab w:val="left" w:pos="360"/>
+        </w:tabs>
+        <w:rPr>
+          <w:rFonts w:asciiTheme="minorHAnsi" w:hAnsiTheme="minorHAnsi" w:cstheme="minorHAnsi"/>
+          <w:sz w:val="22"/>
+          <w:szCs w:val="22"/>
+        </w:rPr>
+      </w:pPr>
+    </w:p>
+    <w:p>
+      <w:pPr>
+        <w:tabs>
+          <w:tab w:val="left" w:pos="360"/>
+        </w:tabs>
+        <w:jc w:val="both"/>
+        <w:rPr>
+          <w:rFonts w:asciiTheme="minorHAnsi" w:hAnsiTheme="minorHAnsi" w:cstheme="minorHAnsi"/>
+          <w:sz w:val="22"/>
+          <w:szCs w:val="22"/>
+        </w:rPr>
+      </w:pPr>
+      <w:r>
+        <w:rPr>
+          <w:rFonts w:asciiTheme="minorHAnsi" w:hAnsiTheme="minorHAnsi" w:cstheme="minorHAnsi"/>
+          <w:sz w:val="22"/>
+          <w:szCs w:val="22"/>
+        </w:rPr>
+        <w:t xml:space="preserve">Conformément à l’article R.421-5 du Code de Justice Administrative, vous pouvez contester la présente décision par la voie d’un recours contentieux devant le tribunal administratif référent dans un délai de deux mois, à partir de sa notification ou du rejet de votre recours gracieux. </w:t>
+      </w:r>
+    </w:p>
+    <w:p>
+      <w:pPr>
+        <w:tabs>
+          <w:tab w:val="left" w:pos="360"/>
+        </w:tabs>
+        <w:jc w:val="both"/>
+        <w:rPr>
+          <w:rFonts w:asciiTheme="minorHAnsi" w:hAnsiTheme="minorHAnsi" w:cstheme="minorHAnsi"/>
+          <w:sz w:val="22"/>
+          <w:szCs w:val="22"/>
+        </w:rPr>
+      </w:pPr>
     </w:p>
     <w:p>
       <w:pPr>
         <w:shd w:val="clear" w:color="auto" w:fill="FFFFFF"/>
         <w:spacing w:after="100" w:afterAutospacing="1"/>
-        <w:rPr>
-          <w:rFonts w:ascii="Calibri" w:hAnsi="Calibri" w:cs="Calibri"/>
-          <w:color w:val="212529"/>
-          <w:sz w:val="26"/>
-          <w:szCs w:val="26"/>
-        </w:rPr>
-      </w:pPr>
-      <w:r>
-        <w:rPr>
-          <w:rFonts w:ascii="Calibri" w:hAnsi="Calibri" w:cs="Calibri"/>
-          <w:color w:val="212529"/>
-          <w:sz w:val="26"/>
-          <w:szCs w:val="26"/>
-        </w:rPr>
-        <w:t xml:space="preserve">Vos courriers seront donc réexpédiés avec la mention </w:t>
-      </w:r>
-      <w:r>
-        <w:rPr>
-          <w:rFonts w:ascii="Calibri" w:hAnsi="Calibri" w:cs="Calibri"/>
-          <w:b/>
-          <w:bCs/>
-          <w:color w:val="212529"/>
-          <w:sz w:val="26"/>
-          <w:szCs w:val="26"/>
-        </w:rPr>
-        <w:t xml:space="preserve">« Pli </w:t>
-      </w:r>
-      <w:r>
-        <w:rPr>
-          <w:rFonts w:ascii="Calibri" w:hAnsi="Calibri" w:cs="Calibri"/>
-          <w:b/>
-          <w:bCs/>
-          <w:color w:val="212529"/>
-          <w:sz w:val="26"/>
-          <w:szCs w:val="26"/>
-        </w:rPr>
-        <w:t>n</w:t>
-      </w:r>
-      <w:r>
-        <w:rPr>
-          <w:rFonts w:ascii="Calibri" w:hAnsi="Calibri" w:cs="Calibri"/>
-          <w:b/>
-          <w:bCs/>
-          <w:color w:val="212529"/>
-          <w:sz w:val="26"/>
-          <w:szCs w:val="26"/>
-        </w:rPr>
-        <w:t xml:space="preserve">on </w:t>
-      </w:r>
-      <w:r>
-        <w:rPr>
-          <w:rFonts w:ascii="Calibri" w:hAnsi="Calibri" w:cs="Calibri"/>
-          <w:b/>
-          <w:bCs/>
-          <w:color w:val="212529"/>
-          <w:sz w:val="26"/>
-          <w:szCs w:val="26"/>
-        </w:rPr>
-        <w:t>d</w:t>
-      </w:r>
-      <w:r>
-        <w:rPr>
-          <w:rFonts w:ascii="Calibri" w:hAnsi="Calibri" w:cs="Calibri"/>
-          <w:b/>
-          <w:bCs/>
-          <w:color w:val="212529"/>
-          <w:sz w:val="26"/>
-          <w:szCs w:val="26"/>
-        </w:rPr>
-        <w:t>istribuable ».</w:t>
-      </w:r>
-      <w:r>
-        <w:rPr>
-          <w:rFonts w:ascii="Calibri" w:hAnsi="Calibri" w:cs="Calibri"/>
-          <w:color w:val="212529"/>
-          <w:sz w:val="26"/>
-          <w:szCs w:val="26"/>
-        </w:rPr>
-        <w:br/>
-      </w:r>
-      <w:r>
-        <w:rPr>
-          <w:rFonts w:ascii="Calibri" w:hAnsi="Calibri" w:cs="Calibri"/>
-          <w:color w:val="212529"/>
-          <w:sz w:val="26"/>
-          <w:szCs w:val="26"/>
-        </w:rPr>
-        <w:br/>
-        <w:t>En application des dispositions des articles R 312-1 et R 421-1 du code de justice administrative, la présente décision peut être contestée dans un délai de 2 mois à compter de sa notification :</w:t>
-      </w:r>
-    </w:p>
-    <w:p>
-      <w:pPr>
-        <w:pStyle w:val="Paragraphedeliste"/>
-        <w:numPr>
-          <w:ilvl w:val="0"/>
-          <w:numId w:val="2"/>
-        </w:numPr>
-        <w:shd w:val="clear" w:color="auto" w:fill="FFFFFF"/>
-        <w:spacing w:before="100" w:beforeAutospacing="1" w:after="100" w:afterAutospacing="1"/>
-        <w:ind w:left="709"/>
-        <w:rPr>
-          <w:rFonts w:ascii="Calibri" w:hAnsi="Calibri" w:cs="Calibri"/>
-          <w:color w:val="212529"/>
-          <w:sz w:val="26"/>
-          <w:szCs w:val="26"/>
-        </w:rPr>
-      </w:pPr>
-      <w:r>
-        <w:rPr>
-          <w:rFonts w:ascii="Calibri" w:hAnsi="Calibri" w:cs="Calibri"/>
-          <w:color w:val="212529"/>
-          <w:sz w:val="26"/>
-          <w:szCs w:val="26"/>
-        </w:rPr>
-        <w:t>Par recours gracieux adressé par courrier à notre structure.</w:t>
-      </w:r>
-    </w:p>
-    <w:p>
-      <w:pPr>
-        <w:pStyle w:val="Paragraphedeliste"/>
-        <w:numPr>
-          <w:ilvl w:val="0"/>
-          <w:numId w:val="2"/>
-        </w:numPr>
-        <w:shd w:val="clear" w:color="auto" w:fill="FFFFFF"/>
-        <w:spacing w:before="100" w:beforeAutospacing="1" w:after="100" w:afterAutospacing="1"/>
-        <w:ind w:left="709"/>
-        <w:rPr>
-          <w:rFonts w:ascii="Calibri" w:hAnsi="Calibri" w:cs="Calibri"/>
-          <w:color w:val="212529"/>
-          <w:sz w:val="26"/>
-          <w:szCs w:val="26"/>
-        </w:rPr>
-      </w:pPr>
-      <w:r>
-        <w:rPr>
-          <w:rFonts w:ascii="Calibri" w:hAnsi="Calibri" w:cs="Calibri"/>
-          <w:color w:val="212529"/>
-          <w:sz w:val="26"/>
-          <w:szCs w:val="26"/>
-        </w:rPr>
-        <w:t>Par recours contentieux devant le tribunal administratif référent</w:t>
-      </w:r>
-      <w:r>
-        <w:rPr>
-          <w:rFonts w:ascii="Calibri" w:hAnsi="Calibri" w:cs="Calibri"/>
-          <w:color w:val="212529"/>
-          <w:sz w:val="26"/>
-          <w:szCs w:val="26"/>
-        </w:rPr>
-        <w:br/>
-      </w:r>
-    </w:p>
-    <w:p>
-      <w:pPr>
-        <w:shd w:val="clear" w:color="auto" w:fill="FFFFFF"/>
-        <w:spacing w:after="100" w:afterAutospacing="1"/>
-        <w:rPr>
-          <w:rFonts w:ascii="Calibri" w:hAnsi="Calibri" w:cs="Calibri"/>
-          <w:color w:val="212529"/>
-          <w:sz w:val="26"/>
-          <w:szCs w:val="26"/>
-        </w:rPr>
-      </w:pPr>
-      <w:r>
-        <w:rPr>
-          <w:rFonts w:ascii="Calibri" w:hAnsi="Calibri" w:cs="Calibri"/>
-          <w:color w:val="212529"/>
-          <w:sz w:val="26"/>
-          <w:szCs w:val="26"/>
-        </w:rPr>
-        <w:t xml:space="preserve">Je vous prie de croire, </w:t>
-      </w:r>
-      <w:r>
-        <w:rPr>
-          <w:rFonts w:ascii="Calibri" w:hAnsi="Calibri" w:cs="Calibri"/>
-          <w:sz w:val="26"/>
-          <w:szCs w:val="26"/>
+        <w:jc w:val="both"/>
+        <w:rPr>
+          <w:rFonts w:asciiTheme="minorHAnsi" w:hAnsiTheme="minorHAnsi" w:cstheme="minorHAnsi"/>
+          <w:sz w:val="22"/>
+          <w:szCs w:val="22"/>
+        </w:rPr>
+      </w:pPr>
+      <w:r>
+        <w:rPr>
+          <w:rFonts w:asciiTheme="minorHAnsi" w:hAnsiTheme="minorHAnsi" w:cstheme="minorHAnsi"/>
+          <w:sz w:val="22"/>
+          <w:szCs w:val="22"/>
+        </w:rPr>
+        <w:t xml:space="preserve">Veuillez agréer, </w:t>
+      </w:r>
+      <w:r>
+        <w:rPr>
+          <w:rFonts w:asciiTheme="minorHAnsi" w:hAnsiTheme="minorHAnsi" w:cstheme="minorHAnsi"/>
+          <w:sz w:val="22"/>
+          <w:szCs w:val="22"/>
         </w:rPr>
         <w:t>{USAGER_CIVILITE}</w:t>
       </w:r>
       <w:r>
         <w:rPr>
-          <w:rFonts w:ascii="Calibri" w:hAnsi="Calibri" w:cs="Calibri"/>
-          <w:color w:val="212529"/>
-          <w:sz w:val="26"/>
-          <w:szCs w:val="26"/>
-        </w:rPr>
-        <w:t>, en l’assurance de mes salutations distinguées.</w:t>
-      </w:r>
-      <w:r>
-        <w:rPr>
-          <w:rFonts w:ascii="Calibri" w:hAnsi="Calibri" w:cs="Calibri"/>
-          <w:sz w:val="26"/>
-          <w:szCs w:val="26"/>
-        </w:rPr>
-        <w:br/>
+          <w:rFonts w:asciiTheme="minorHAnsi" w:hAnsiTheme="minorHAnsi" w:cstheme="minorHAnsi"/>
+          <w:sz w:val="22"/>
+          <w:szCs w:val="22"/>
+        </w:rPr>
+        <w:t>, l’expression de mes salutations distinguées.</w:t>
       </w:r>
     </w:p>
     <w:p>
       <w:pPr>
         <w:jc w:val="right"/>
         <w:rPr>
-          <w:rFonts w:ascii="Calibri" w:hAnsi="Calibri" w:cs="Calibri"/>
-          <w:b/>
-          <w:bCs/>
-          <w:sz w:val="26"/>
-          <w:szCs w:val="26"/>
-        </w:rPr>
-      </w:pPr>
-      <w:r>
-        <w:rPr>
-          <w:rFonts w:ascii="Calibri" w:hAnsi="Calibri" w:cs="Calibri"/>
-          <w:b/>
-          <w:bCs/>
-          <w:sz w:val="26"/>
-          <w:szCs w:val="26"/>
+          <w:rFonts w:asciiTheme="minorHAnsi" w:hAnsiTheme="minorHAnsi" w:cstheme="minorHAnsi"/>
+          <w:sz w:val="22"/>
+          <w:szCs w:val="22"/>
+        </w:rPr>
+      </w:pPr>
+      <w:r>
+        <w:rPr>
+          <w:rFonts w:asciiTheme="minorHAnsi" w:hAnsiTheme="minorHAnsi" w:cstheme="minorHAnsi"/>
+          <w:sz w:val="22"/>
+          <w:szCs w:val="22"/>
         </w:rPr>
         <w:t>{RESPONSABLE_NOM} {RESPONSABLE_PRENOM}</w:t>
       </w:r>
@@ -626,20 +708,16 @@
       <w:pPr>
         <w:jc w:val="right"/>
         <w:rPr>
-          <w:rFonts w:ascii="Calibri" w:hAnsi="Calibri" w:cs="Calibri"/>
-          <w:b/>
-          <w:bCs/>
-          <w:sz w:val="26"/>
-          <w:szCs w:val="26"/>
-        </w:rPr>
-      </w:pPr>
-      <w:r>
-        <w:rPr>
-          <w:rFonts w:ascii="Calibri" w:hAnsi="Calibri" w:cs="Calibri"/>
-          <w:b/>
-          <w:bCs/>
-          <w:sz w:val="26"/>
-          <w:szCs w:val="26"/>
+          <w:rFonts w:asciiTheme="minorHAnsi" w:hAnsiTheme="minorHAnsi" w:cstheme="minorHAnsi"/>
+          <w:sz w:val="22"/>
+          <w:szCs w:val="22"/>
+        </w:rPr>
+      </w:pPr>
+      <w:r>
+        <w:rPr>
+          <w:rFonts w:asciiTheme="minorHAnsi" w:hAnsiTheme="minorHAnsi" w:cstheme="minorHAnsi"/>
+          <w:sz w:val="22"/>
+          <w:szCs w:val="22"/>
         </w:rPr>
         <w:t>{RESPONSABLE_FONCTION}</w:t>
       </w:r>
@@ -648,32 +726,21 @@
       <w:pPr>
         <w:jc w:val="right"/>
         <w:rPr>
-          <w:rFonts w:ascii="Calibri" w:hAnsi="Calibri" w:cs="Calibri"/>
-          <w:sz w:val="26"/>
-          <w:szCs w:val="26"/>
-        </w:rPr>
-      </w:pPr>
-      <w:r>
-        <w:rPr>
-          <w:rFonts w:ascii="Calibri" w:hAnsi="Calibri" w:cs="Calibri"/>
-          <w:b/>
-          <w:bCs/>
-          <w:sz w:val="26"/>
-          <w:szCs w:val="26"/>
-        </w:rPr>
-        <w:t>L</w:t>
-      </w:r>
-      <w:r>
-        <w:rPr>
-          <w:rFonts w:ascii="Calibri" w:hAnsi="Calibri" w:cs="Calibri"/>
-          <w:b/>
-          <w:bCs/>
-          <w:sz w:val="26"/>
-          <w:szCs w:val="26"/>
-        </w:rPr>
-        <w:t>e {DATE_JOUR},</w:t>
-      </w:r>
-    </w:p>
+          <w:rFonts w:asciiTheme="minorHAnsi" w:hAnsiTheme="minorHAnsi" w:cstheme="minorHAnsi"/>
+          <w:sz w:val="22"/>
+          <w:szCs w:val="22"/>
+        </w:rPr>
+      </w:pPr>
+      <w:r>
+        <w:rPr>
+          <w:rFonts w:asciiTheme="minorHAnsi" w:hAnsiTheme="minorHAnsi" w:cstheme="minorHAnsi"/>
+          <w:sz w:val="22"/>
+          <w:szCs w:val="22"/>
+        </w:rPr>
+        <w:t>Fait à {STRUCTURE_VILLE}, le {DATE_JOUR_LONG},</w:t>
+      </w:r>
+    </w:p>
+    <w:p/>
     <w:sectPr>
       <w:pgSz w:w="11900" w:h="16840"/>
       <w:pgMar w:top="1417" w:right="985" w:bottom="1417" w:left="1133" w:header="708" w:footer="708" w:gutter="0"/>

</xml_diff>